<commit_message>
jap _ proofs / final edits
</commit_message>
<xml_diff>
--- a/jap__loop_neurons/third_jap_submission__proofs/Shainline__Loop_Neurons__list_of_edits.docx
+++ b/jap__loop_neurons/third_jap_submission__proofs/Shainline__Loop_Neurons__list_of_edits.docx
@@ -21,7 +21,7 @@
     </w:p>
     <w:p>
       <w:r>
-        <w:t>Q1: The author names are in the correct.</w:t>
+        <w:t>Q1: The author names are correct.</w:t>
       </w:r>
     </w:p>
     <w:p>
@@ -31,34 +31,25 @@
     </w:p>
     <w:p>
       <w:r>
-        <w:t>Q3: This reference has been updated. The correct reference is: [</w:t>
-      </w:r>
-      <w:r>
-        <w:t>126</w:t>
-      </w:r>
-      <w:r>
-        <w:t xml:space="preserve">] </w:t>
-      </w:r>
-      <w:r>
-        <w:t xml:space="preserve">S. Song, K.D. Miller, and L.F. Abbott. Competitive </w:t>
-      </w:r>
-      <w:r>
-        <w:t>H</w:t>
-      </w:r>
-      <w:r>
-        <w:t>ebbian</w:t>
+        <w:t>Q3: This reference has been updated. The correct reference is: [126] S. Song, K.D. Miller, and L.F. Abbott</w:t>
+      </w:r>
+      <w:r>
+        <w:t>,</w:t>
       </w:r>
       <w:r>
         <w:t xml:space="preserve"> </w:t>
       </w:r>
       <w:r>
-        <w:t>learning through spike-timing-dependent synaptic plasticity.</w:t>
-      </w:r>
-      <w:r>
-        <w:t xml:space="preserve"> </w:t>
-      </w:r>
-      <w:r>
-        <w:t>Nature Neuroscience, 3:919, 2000.</w:t>
+        <w:t>“</w:t>
+      </w:r>
+      <w:r>
+        <w:t>Competitive Hebbian learning through spike-timing-dependent synaptic plasticity.</w:t>
+      </w:r>
+      <w:r>
+        <w:t>”</w:t>
+      </w:r>
+      <w:r>
+        <w:t xml:space="preserve"> Nature Neuroscience, 3:919, 2000.</w:t>
       </w:r>
     </w:p>
     <w:p>
@@ -94,7 +85,13 @@
     </w:p>
     <w:p>
       <w:r>
-        <w:t>Q8: For Ref. 81, the correct journal ss “Nature”, not “Nature Reviews”. For Ref. 97, the correct volume is 26 and the correct page is 035010. I think Ref. 104 is correct as is. For Ref. 134, the correct page is 1669. For Ref. 159, the correct volume is 14 and the correct page is e1002589.</w:t>
+        <w:t xml:space="preserve">Q8: For Ref. 81, the correct journal </w:t>
+      </w:r>
+      <w:r>
+        <w:t>i</w:t>
+      </w:r>
+      <w:r>
+        <w:t>s “Nature”, not “Nature Reviews”. For Ref. 97, the correct volume is 26 and the correct page is 035010. I think Ref. 104 is correct as is. For Ref. 134, the correct page is 1669. For Ref. 159, the correct volume is 14 and the correct page is e1002589.</w:t>
       </w:r>
     </w:p>
     <w:p>
@@ -109,19 +106,7 @@
     </w:p>
     <w:p>
       <w:r>
-        <w:t xml:space="preserve">Q11: Reference 105 has been updated. The correct reference is: </w:t>
-      </w:r>
-      <w:r>
-        <w:t>[</w:t>
-      </w:r>
-      <w:r>
-        <w:t>105</w:t>
-      </w:r>
-      <w:r>
-        <w:t xml:space="preserve">] </w:t>
-      </w:r>
-      <w:r>
-        <w:t xml:space="preserve">T.E. </w:t>
+        <w:t xml:space="preserve">Q11: Reference 105 has been updated. The correct reference is: T.E. </w:t>
       </w:r>
       <w:proofErr w:type="spellStart"/>
       <w:r>
@@ -129,13 +114,7 @@
       </w:r>
       <w:proofErr w:type="spellEnd"/>
       <w:r>
-        <w:t>, C. Schuman, S.R. Young, R.M. Patton,</w:t>
-      </w:r>
-      <w:r>
-        <w:t xml:space="preserve"> </w:t>
-      </w:r>
-      <w:r>
-        <w:t xml:space="preserve">F. </w:t>
+        <w:t xml:space="preserve">, C. Schuman, S.R. Young, R.M. Patton, F. </w:t>
       </w:r>
       <w:proofErr w:type="spellStart"/>
       <w:r>
@@ -149,16 +128,7 @@
         <w:t>“</w:t>
       </w:r>
       <w:r>
-        <w:t>A</w:t>
-      </w:r>
-      <w:r>
-        <w:t xml:space="preserve"> </w:t>
-      </w:r>
-      <w:r>
-        <w:t>study of complex deep learning networks on high performance,</w:t>
-      </w:r>
-      <w:r>
-        <w:t xml:space="preserve"> </w:t>
+        <w:t xml:space="preserve">A study of complex deep learning networks on high performance, </w:t>
       </w:r>
       <w:proofErr w:type="gramStart"/>
       <w:r>
@@ -172,24 +142,12 @@
         <w:t>”</w:t>
       </w:r>
       <w:r>
-        <w:t xml:space="preserve"> In 2016 2nd Workshop</w:t>
-      </w:r>
-      <w:r>
-        <w:t xml:space="preserve"> </w:t>
-      </w:r>
-      <w:r>
-        <w:t>on Machine Learning in HPC Environments. IEEE, 2016.</w:t>
-      </w:r>
-    </w:p>
-    <w:p>
-      <w:r>
-        <w:t>Q12: Reference 136 should be removed from the manuscript. The only place it was previously referenced was on line 1550 after “…intend to employ.” Reference 173 should be updated to: [</w:t>
-      </w:r>
-      <w:r>
-        <w:t>174</w:t>
-      </w:r>
-      <w:r>
-        <w:t xml:space="preserve">] </w:t>
+        <w:t xml:space="preserve"> In 2016 2nd Workshop on Machine Learning in HPC Environments. IEEE, 2016.</w:t>
+      </w:r>
+    </w:p>
+    <w:p>
+      <w:r>
+        <w:t xml:space="preserve">Q12: Reference 136 should be removed from the manuscript. The only place it was previously referenced was on line 1550 after “…intend to employ.” Reference 173 should be updated to: </w:t>
       </w:r>
       <w:r>
         <w:t>A.N. McCaughan</w:t>
@@ -219,34 +177,7 @@
         <w:t xml:space="preserve"> S.W. Nam and J.M. Shainline</w:t>
       </w:r>
       <w:r>
-        <w:t>,</w:t>
-      </w:r>
-      <w:r>
-        <w:t xml:space="preserve"> </w:t>
-      </w:r>
-      <w:r>
-        <w:t>“</w:t>
-      </w:r>
-      <w:r>
-        <w:t>An ultrahigh-impedance superconducting</w:t>
-      </w:r>
-      <w:r>
-        <w:t xml:space="preserve"> </w:t>
-      </w:r>
-      <w:r>
-        <w:t>thermal switch for interfacing superconductors to semiconductors</w:t>
-      </w:r>
-      <w:r>
-        <w:t xml:space="preserve"> </w:t>
-      </w:r>
-      <w:r>
-        <w:t>and optoelectronics.</w:t>
-      </w:r>
-      <w:r>
-        <w:t>”</w:t>
-      </w:r>
-      <w:r>
-        <w:t xml:space="preserve"> </w:t>
+        <w:t xml:space="preserve">, “An ultrahigh-impedance superconducting thermal switch for interfacing superconductors to semiconductors and optoelectronics.” </w:t>
       </w:r>
       <w:proofErr w:type="spellStart"/>
       <w:r>
@@ -254,10 +185,7 @@
       </w:r>
       <w:proofErr w:type="spellEnd"/>
       <w:r>
-        <w:t>, 1903:10461, 2019.</w:t>
-      </w:r>
-      <w:r>
-        <w:t xml:space="preserve"> </w:t>
+        <w:t xml:space="preserve">, 1903:10461, 2019. </w:t>
       </w:r>
     </w:p>
     <w:p>
@@ -365,10 +293,7 @@
       </w:r>
       <w:proofErr w:type="gramEnd"/>
       <w:r>
-        <w:t>.” should be replaced with the text “</w:t>
-      </w:r>
-      <w:r>
-        <w:t>bias across $J_{\</w:t>
+        <w:t>.” should be replaced with the text “bias across $J_{\</w:t>
       </w:r>
       <w:proofErr w:type="spellStart"/>
       <w:r>
@@ -376,10 +301,7 @@
       </w:r>
       <w:proofErr w:type="spellEnd"/>
       <w:r>
-        <w:t>{sf}}$</w:t>
-      </w:r>
-      <w:r>
-        <w:t>, controlled by $I_{\</w:t>
+        <w:t>{sf}}$, controlled by $I_{\</w:t>
       </w:r>
       <w:proofErr w:type="spellStart"/>
       <w:r>
@@ -395,10 +317,187 @@
       </w:r>
       <w:proofErr w:type="spellEnd"/>
       <w:r>
+        <w:t>}}$.”</w:t>
+      </w:r>
+    </w:p>
+    <w:p>
+      <w:r>
+        <w:t>14: Line 652, the word “which” should be replaced with the word “that”</w:t>
+      </w:r>
+    </w:p>
+    <w:p>
+      <w:r>
+        <w:t>15: Line 653, the symbol “$J_{\</w:t>
+      </w:r>
+      <w:proofErr w:type="spellStart"/>
+      <w:r>
+        <w:t>mathrm</w:t>
+      </w:r>
+      <w:proofErr w:type="spellEnd"/>
+      <w:r>
+        <w:t>{</w:t>
+      </w:r>
+      <w:proofErr w:type="spellStart"/>
+      <w:r>
+        <w:t>nf</w:t>
+      </w:r>
+      <w:proofErr w:type="spellEnd"/>
+      <w:proofErr w:type="gramStart"/>
+      <w:r>
         <w:t>}}$</w:t>
       </w:r>
-      <w:r>
-        <w:t>.</w:t>
+      <w:proofErr w:type="gramEnd"/>
+      <w:r>
+        <w:t>” should be replaced with the symbol “$J_{\</w:t>
+      </w:r>
+      <w:proofErr w:type="spellStart"/>
+      <w:r>
+        <w:t>mathrm</w:t>
+      </w:r>
+      <w:proofErr w:type="spellEnd"/>
+      <w:r>
+        <w:t>{</w:t>
+      </w:r>
+      <w:proofErr w:type="spellStart"/>
+      <w:r>
+        <w:t>th</w:t>
+      </w:r>
+      <w:proofErr w:type="spellEnd"/>
+      <w:r>
+        <w:t>}}$”</w:t>
+      </w:r>
+    </w:p>
+    <w:p>
+      <w:r>
+        <w:t xml:space="preserve">16: </w:t>
+      </w:r>
+      <w:r>
+        <w:t>Line 662, the expression “$\</w:t>
+      </w:r>
+      <w:proofErr w:type="spellStart"/>
+      <w:r>
+        <w:t>langle</w:t>
+      </w:r>
+      <w:proofErr w:type="spellEnd"/>
+      <w:r>
+        <w:t xml:space="preserve"> V \</w:t>
+      </w:r>
+      <w:proofErr w:type="spellStart"/>
+      <w:r>
+        <w:t>rangle</w:t>
+      </w:r>
+      <w:proofErr w:type="spellEnd"/>
+      <w:r>
+        <w:t xml:space="preserve"> \</w:t>
+      </w:r>
+      <w:proofErr w:type="spellStart"/>
+      <w:r>
+        <w:t>approx</w:t>
+      </w:r>
+      <w:proofErr w:type="spellEnd"/>
+      <w:r>
+        <w:t xml:space="preserve"> R \sqrt{I^2-I_c^</w:t>
+      </w:r>
+      <w:proofErr w:type="gramStart"/>
+      <w:r>
+        <w:t>2}$</w:t>
+      </w:r>
+      <w:proofErr w:type="gramEnd"/>
+      <w:r>
+        <w:t>” should be replaced by the “$\</w:t>
+      </w:r>
+      <w:proofErr w:type="spellStart"/>
+      <w:r>
+        <w:t>langle</w:t>
+      </w:r>
+      <w:proofErr w:type="spellEnd"/>
+      <w:r>
+        <w:t xml:space="preserve"> V \</w:t>
+      </w:r>
+      <w:proofErr w:type="spellStart"/>
+      <w:r>
+        <w:t>rangle</w:t>
+      </w:r>
+      <w:proofErr w:type="spellEnd"/>
+      <w:r>
+        <w:t xml:space="preserve"> \</w:t>
+      </w:r>
+      <w:proofErr w:type="spellStart"/>
+      <w:r>
+        <w:t>approx</w:t>
+      </w:r>
+      <w:proofErr w:type="spellEnd"/>
+      <w:r>
+        <w:t xml:space="preserve"> R \sqrt{I^2-I_</w:t>
+      </w:r>
+      <w:r>
+        <w:t>{\</w:t>
+      </w:r>
+      <w:proofErr w:type="spellStart"/>
+      <w:r>
+        <w:t>mathrm</w:t>
+      </w:r>
+      <w:proofErr w:type="spellEnd"/>
+      <w:r>
+        <w:t>{</w:t>
+      </w:r>
+      <w:r>
+        <w:t>c</w:t>
+      </w:r>
+      <w:r>
+        <w:t>}}</w:t>
+      </w:r>
+      <w:r>
+        <w:t>^2}$ (in the limit of an overdamped junction \cite{ka1999})”</w:t>
+      </w:r>
+    </w:p>
+    <w:p>
+      <w:r>
+        <w:t>17: Line 664, the symbol “</w:t>
+      </w:r>
+      <w:r>
+        <w:t>r_{\</w:t>
+      </w:r>
+      <w:proofErr w:type="spellStart"/>
+      <w:r>
+        <w:t>mathrm</w:t>
+      </w:r>
+      <w:proofErr w:type="spellEnd"/>
+      <w:r>
+        <w:t>{</w:t>
+      </w:r>
+      <w:proofErr w:type="spellStart"/>
+      <w:r>
+        <w:t>s</w:t>
+      </w:r>
+      <w:r>
+        <w:t>fq</w:t>
+      </w:r>
+      <w:proofErr w:type="spellEnd"/>
+      <w:r>
+        <w:t>}}</w:t>
+      </w:r>
+      <w:r>
+        <w:t>” should be replaced by the symbol “</w:t>
+      </w:r>
+      <w:r>
+        <w:t>r_{\</w:t>
+      </w:r>
+      <w:proofErr w:type="spellStart"/>
+      <w:r>
+        <w:t>mathrm</w:t>
+      </w:r>
+      <w:proofErr w:type="spellEnd"/>
+      <w:r>
+        <w:t>{</w:t>
+      </w:r>
+      <w:proofErr w:type="spellStart"/>
+      <w:r>
+        <w:t>fq</w:t>
+      </w:r>
+      <w:proofErr w:type="spellEnd"/>
+      <w:r>
+        <w:t>}}</w:t>
       </w:r>
       <w:r>
         <w:t>”</w:t>
@@ -406,12 +505,21 @@
     </w:p>
     <w:p>
       <w:r>
-        <w:t>14: Line 652, the word “which” should be replaced with the word “that”</w:t>
-      </w:r>
-    </w:p>
-    <w:p>
-      <w:r>
-        <w:t>15: Line 653, the symbol “$J_{\</w:t>
+        <w:t>18: Line 689, the text “proportional to the sum” should read “proportional to a weighted sum”</w:t>
+      </w:r>
+    </w:p>
+    <w:p>
+      <w:r>
+        <w:t>19: Line 714,</w:t>
+      </w:r>
+      <w:r>
+        <w:t xml:space="preserve"> </w:t>
+      </w:r>
+      <w:r>
+        <w:t>the symbol “</w:t>
+      </w:r>
+      <w:r>
+        <w:t>r_{\</w:t>
       </w:r>
       <w:proofErr w:type="spellStart"/>
       <w:r>
@@ -423,345 +531,150 @@
       </w:r>
       <w:proofErr w:type="spellStart"/>
       <w:r>
-        <w:t>nf</w:t>
+        <w:t>s</w:t>
+      </w:r>
+      <w:r>
+        <w:t>fq</w:t>
+      </w:r>
+      <w:proofErr w:type="spellEnd"/>
+      <w:r>
+        <w:t>}}</w:t>
+      </w:r>
+      <w:r>
+        <w:t>” should be replaced by the symbol “</w:t>
+      </w:r>
+      <w:r>
+        <w:t>r_{\</w:t>
+      </w:r>
+      <w:proofErr w:type="spellStart"/>
+      <w:r>
+        <w:t>mathrm</w:t>
+      </w:r>
+      <w:proofErr w:type="spellEnd"/>
+      <w:r>
+        <w:t>{</w:t>
+      </w:r>
+      <w:proofErr w:type="spellStart"/>
+      <w:r>
+        <w:t>fq</w:t>
+      </w:r>
+      <w:proofErr w:type="spellEnd"/>
+      <w:r>
+        <w:t>}}</w:t>
+      </w:r>
+      <w:r>
+        <w:t>”</w:t>
+      </w:r>
+    </w:p>
+    <w:p>
+      <w:r>
+        <w:t>20: Line 793, the text “induced current” should read “induced parasitic current”</w:t>
+      </w:r>
+    </w:p>
+    <w:p>
+      <w:r>
+        <w:t>21: Line 796, the expression “n = 1” should be replaced by the expression “N_{\</w:t>
+      </w:r>
+      <w:proofErr w:type="spellStart"/>
+      <w:r>
+        <w:t>mathrm</w:t>
+      </w:r>
+      <w:proofErr w:type="spellEnd"/>
+      <w:r>
+        <w:t>{</w:t>
+      </w:r>
+      <w:proofErr w:type="spellStart"/>
+      <w:r>
+        <w:t>sy</w:t>
+      </w:r>
+      <w:proofErr w:type="spellEnd"/>
+      <w:r>
+        <w:t>}} = 1”</w:t>
+      </w:r>
+    </w:p>
+    <w:p>
+      <w:r>
+        <w:t>22: Line 818, the text “circuits such as” should read “circuits or dendritic loops as”</w:t>
+      </w:r>
+    </w:p>
+    <w:p>
+      <w:r>
+        <w:t>23: Lines 819-821, the sentence “Implementing SI loops…related to timing.” Should be deleted</w:t>
+      </w:r>
+    </w:p>
+    <w:p>
+      <w:r>
+        <w:t>24: Line 821, the sentence beginning with “It is important…” should begin a new paragraph</w:t>
+      </w:r>
+    </w:p>
+    <w:p>
+      <w:r>
+        <w:t>25: Line 827, there should be a space between “of” and “$M_{</w:t>
+      </w:r>
+      <w:r>
+        <w:t>\</w:t>
+      </w:r>
+      <w:proofErr w:type="spellStart"/>
+      <w:r>
+        <w:t>mathrm</w:t>
+      </w:r>
+      <w:proofErr w:type="spellEnd"/>
+      <w:r>
+        <w:t>{</w:t>
+      </w:r>
+      <w:proofErr w:type="spellStart"/>
+      <w:r>
+        <w:t>sy</w:t>
       </w:r>
       <w:proofErr w:type="spellEnd"/>
       <w:proofErr w:type="gramStart"/>
       <w:r>
+        <w:t>}</w:t>
+      </w:r>
+      <w:r>
+        <w:t>}$</w:t>
+      </w:r>
+      <w:proofErr w:type="gramEnd"/>
+      <w:r>
+        <w:t>”</w:t>
+      </w:r>
+    </w:p>
+    <w:p>
+      <w:r>
+        <w:t>26: Line 944, the text “(high-$\beta_{\</w:t>
+      </w:r>
+      <w:proofErr w:type="spellStart"/>
+      <w:r>
+        <w:t>mathrm</w:t>
+      </w:r>
+      <w:proofErr w:type="spellEnd"/>
+      <w:r>
+        <w:t>{L</w:t>
+      </w:r>
+      <w:proofErr w:type="gramStart"/>
+      <w:r>
         <w:t>}}$</w:t>
       </w:r>
       <w:proofErr w:type="gramEnd"/>
       <w:r>
-        <w:t>” should be replaced with the symbol “</w:t>
-      </w:r>
-      <w:r>
-        <w:t>$J_{\</w:t>
-      </w:r>
-      <w:proofErr w:type="spellStart"/>
-      <w:r>
-        <w:t>mathrm</w:t>
-      </w:r>
-      <w:proofErr w:type="spellEnd"/>
-      <w:r>
-        <w:t>{</w:t>
-      </w:r>
-      <w:proofErr w:type="spellStart"/>
-      <w:r>
-        <w:t>th</w:t>
-      </w:r>
-      <w:proofErr w:type="spellEnd"/>
-      <w:r>
-        <w:t>}}$</w:t>
-      </w:r>
-      <w:r>
-        <w:t>”</w:t>
-      </w:r>
-    </w:p>
-    <w:p>
-      <w:r>
-        <w:t xml:space="preserve">16: </w:t>
-      </w:r>
-      <w:r>
-        <w:t>Line 662, the expression “</w:t>
-      </w:r>
-      <w:r>
-        <w:t>$\</w:t>
-      </w:r>
-      <w:proofErr w:type="spellStart"/>
-      <w:r>
-        <w:t>langle</w:t>
-      </w:r>
-      <w:proofErr w:type="spellEnd"/>
-      <w:r>
-        <w:t xml:space="preserve"> V \</w:t>
-      </w:r>
-      <w:proofErr w:type="spellStart"/>
-      <w:r>
-        <w:t>rangle</w:t>
-      </w:r>
-      <w:proofErr w:type="spellEnd"/>
-      <w:r>
-        <w:t xml:space="preserve"> \</w:t>
-      </w:r>
-      <w:proofErr w:type="spellStart"/>
-      <w:r>
-        <w:t>approx</w:t>
-      </w:r>
-      <w:proofErr w:type="spellEnd"/>
-      <w:r>
-        <w:t xml:space="preserve"> R \sqrt{I^2-I_c^</w:t>
-      </w:r>
-      <w:proofErr w:type="gramStart"/>
-      <w:r>
-        <w:t>2}$</w:t>
-      </w:r>
-      <w:proofErr w:type="gramEnd"/>
-      <w:r>
-        <w:t>” should be replaced by the “</w:t>
-      </w:r>
-      <w:r>
-        <w:t>$\</w:t>
-      </w:r>
-      <w:proofErr w:type="spellStart"/>
-      <w:r>
-        <w:t>langle</w:t>
-      </w:r>
-      <w:proofErr w:type="spellEnd"/>
-      <w:r>
-        <w:t xml:space="preserve"> V \</w:t>
-      </w:r>
-      <w:proofErr w:type="spellStart"/>
-      <w:r>
-        <w:t>rangle</w:t>
-      </w:r>
-      <w:proofErr w:type="spellEnd"/>
-      <w:r>
-        <w:t xml:space="preserve"> \</w:t>
-      </w:r>
-      <w:proofErr w:type="spellStart"/>
-      <w:r>
-        <w:t>approx</w:t>
-      </w:r>
-      <w:proofErr w:type="spellEnd"/>
-      <w:r>
-        <w:t xml:space="preserve"> R \sqrt{I^2-I_</w:t>
-      </w:r>
-      <w:r>
-        <w:t>{\</w:t>
-      </w:r>
-      <w:proofErr w:type="spellStart"/>
-      <w:r>
-        <w:t>mathrm</w:t>
-      </w:r>
-      <w:proofErr w:type="spellEnd"/>
-      <w:r>
-        <w:t>{</w:t>
-      </w:r>
-      <w:r>
-        <w:t>c</w:t>
-      </w:r>
-      <w:r>
-        <w:t>}}</w:t>
-      </w:r>
-      <w:r>
-        <w:t>^2}$ (in the limit of an overdamped junction \cite{ka1999})</w:t>
-      </w:r>
-      <w:r>
-        <w:t>”</w:t>
-      </w:r>
-    </w:p>
-    <w:p>
-      <w:r>
-        <w:t>17: Line 664, the symbol “</w:t>
-      </w:r>
-      <w:r>
-        <w:t>r_{\</w:t>
-      </w:r>
-      <w:proofErr w:type="spellStart"/>
-      <w:r>
-        <w:t>mathrm</w:t>
-      </w:r>
-      <w:proofErr w:type="spellEnd"/>
-      <w:r>
-        <w:t>{</w:t>
-      </w:r>
-      <w:proofErr w:type="spellStart"/>
-      <w:r>
-        <w:t>s</w:t>
-      </w:r>
-      <w:r>
-        <w:t>fq</w:t>
-      </w:r>
-      <w:proofErr w:type="spellEnd"/>
-      <w:r>
-        <w:t>}}</w:t>
-      </w:r>
-      <w:r>
-        <w:t>” should be replaced by the symbol “</w:t>
-      </w:r>
-      <w:r>
-        <w:t>r_{\</w:t>
-      </w:r>
-      <w:proofErr w:type="spellStart"/>
-      <w:r>
-        <w:t>mathrm</w:t>
-      </w:r>
-      <w:proofErr w:type="spellEnd"/>
-      <w:r>
-        <w:t>{</w:t>
-      </w:r>
-      <w:proofErr w:type="spellStart"/>
-      <w:r>
-        <w:t>fq</w:t>
-      </w:r>
-      <w:proofErr w:type="spellEnd"/>
-      <w:r>
-        <w:t>}}</w:t>
-      </w:r>
-      <w:r>
-        <w:t>”</w:t>
-      </w:r>
-    </w:p>
-    <w:p>
-      <w:r>
-        <w:t>18: Line 689, the text “proportional to the sum” should read “proportional to a weighted sum”</w:t>
-      </w:r>
-    </w:p>
-    <w:p>
-      <w:r>
-        <w:t>19: Line 714,</w:t>
-      </w:r>
-      <w:r>
-        <w:t xml:space="preserve"> </w:t>
-      </w:r>
-      <w:r>
-        <w:t>the symbol “</w:t>
-      </w:r>
-      <w:r>
-        <w:t>r_{\</w:t>
-      </w:r>
-      <w:proofErr w:type="spellStart"/>
-      <w:r>
-        <w:t>mathrm</w:t>
-      </w:r>
-      <w:proofErr w:type="spellEnd"/>
-      <w:r>
-        <w:t>{</w:t>
-      </w:r>
-      <w:proofErr w:type="spellStart"/>
-      <w:r>
-        <w:t>s</w:t>
-      </w:r>
-      <w:r>
-        <w:t>fq</w:t>
-      </w:r>
-      <w:proofErr w:type="spellEnd"/>
-      <w:r>
-        <w:t>}}</w:t>
-      </w:r>
-      <w:r>
-        <w:t>” should be replaced by the symbol “</w:t>
-      </w:r>
-      <w:r>
-        <w:t>r_{\</w:t>
-      </w:r>
-      <w:proofErr w:type="spellStart"/>
-      <w:r>
-        <w:t>mathrm</w:t>
-      </w:r>
-      <w:proofErr w:type="spellEnd"/>
-      <w:r>
-        <w:t>{</w:t>
-      </w:r>
-      <w:proofErr w:type="spellStart"/>
-      <w:r>
-        <w:t>fq</w:t>
-      </w:r>
-      <w:proofErr w:type="spellEnd"/>
-      <w:r>
-        <w:t>}}</w:t>
-      </w:r>
-      <w:r>
-        <w:t>”</w:t>
-      </w:r>
-    </w:p>
-    <w:p>
-      <w:r>
-        <w:t>20: Line 793, the text “induced current” should read “induced parasitic current”</w:t>
-      </w:r>
-    </w:p>
-    <w:p>
-      <w:r>
-        <w:t>21: Line 796, the expression “n = 1” should be replaced by the expression “N_{\</w:t>
-      </w:r>
-      <w:proofErr w:type="spellStart"/>
-      <w:r>
-        <w:t>mathrm</w:t>
-      </w:r>
-      <w:proofErr w:type="spellEnd"/>
-      <w:r>
-        <w:t>{</w:t>
-      </w:r>
-      <w:proofErr w:type="spellStart"/>
-      <w:r>
-        <w:t>sy</w:t>
-      </w:r>
-      <w:proofErr w:type="spellEnd"/>
-      <w:r>
-        <w:t>}} = 1”</w:t>
-      </w:r>
-    </w:p>
-    <w:p>
-      <w:r>
-        <w:t>22: Line 818, the text “circuits such as” should read “circuits or dendritic loops as”</w:t>
-      </w:r>
-    </w:p>
-    <w:p>
-      <w:r>
-        <w:t>23: Lines 819-821, the sentence “Implementing SI loops…related to timing.” Should be deleted</w:t>
-      </w:r>
-    </w:p>
-    <w:p>
-      <w:r>
-        <w:t>24: Line 821, the sentence beginning with “It is important…” should begin a new paragraph</w:t>
-      </w:r>
-    </w:p>
-    <w:p>
-      <w:r>
-        <w:t>25: Line 827, there should be a space between “of” and “$M_{</w:t>
-      </w:r>
-      <w:r>
-        <w:t>\</w:t>
-      </w:r>
-      <w:proofErr w:type="spellStart"/>
-      <w:r>
-        <w:t>mathrm</w:t>
-      </w:r>
-      <w:proofErr w:type="spellEnd"/>
-      <w:r>
-        <w:t>{</w:t>
-      </w:r>
-      <w:proofErr w:type="spellStart"/>
-      <w:r>
-        <w:t>sy</w:t>
-      </w:r>
-      <w:proofErr w:type="spellEnd"/>
-      <w:proofErr w:type="gramStart"/>
-      <w:r>
-        <w:t>}</w:t>
-      </w:r>
-      <w:r>
-        <w:t>}$</w:t>
-      </w:r>
-      <w:proofErr w:type="gramEnd"/>
-      <w:r>
-        <w:t>”</w:t>
-      </w:r>
-    </w:p>
-    <w:p>
-      <w:r>
-        <w:t>26: Line 944, the text “(high-$\beta_{\</w:t>
-      </w:r>
-      <w:proofErr w:type="spellStart"/>
-      <w:r>
-        <w:t>mathrm</w:t>
-      </w:r>
-      <w:proofErr w:type="spellEnd"/>
-      <w:r>
-        <w:t>{L</w:t>
-      </w:r>
-      <w:proofErr w:type="gramStart"/>
-      <w:r>
-        <w:t>}}$</w:t>
-      </w:r>
-      <w:proofErr w:type="gramEnd"/>
-      <w:r>
         <w:t>)” should be deleted</w:t>
       </w:r>
     </w:p>
     <w:p>
       <w:r>
-        <w:t>27: Lines 959-961 should read “this effect may not be problematic, resulting only in a statistical distribution of initial synaptic weights. The plasticity”</w:t>
+        <w:t>27: Lines 95</w:t>
+      </w:r>
+      <w:r>
+        <w:t>8</w:t>
+      </w:r>
+      <w:r>
+        <w:t>-961 should read “</w:t>
+      </w:r>
+      <w:r>
+        <w:t xml:space="preserve">However, even </w:t>
+      </w:r>
+      <w:r>
+        <w:t>this effect may not be problematic, resulting only in a statistical distribution of initial synaptic weights. The plasticity”</w:t>
       </w:r>
     </w:p>
     <w:p>
@@ -919,10 +832,7 @@
       </w:r>
       <w:proofErr w:type="spellEnd"/>
       <w:r>
-        <w:t xml:space="preserve">} with </w:t>
-      </w:r>
-      <w:r>
-        <w:t>$\eta_{\</w:t>
+        <w:t>} with $\eta_{\</w:t>
       </w:r>
       <w:proofErr w:type="spellStart"/>
       <w:r>
@@ -938,16 +848,7 @@
       </w:r>
       <w:proofErr w:type="spellEnd"/>
       <w:r>
-        <w:t>}}</w:t>
-      </w:r>
-      <w:r>
-        <w:t xml:space="preserve"> = 1</w:t>
-      </w:r>
-      <w:r>
-        <w:t>$</w:t>
-      </w:r>
-      <w:r>
-        <w:t>.” should be added to the end of the paragraph.</w:t>
+        <w:t>}} = 1$.” should be added to the end of the paragraph.</w:t>
       </w:r>
     </w:p>
     <w:p>
@@ -1149,9 +1050,524 @@
       <w:r>
         <w:t>59:</w:t>
       </w:r>
+      <w:r>
+        <w:t xml:space="preserve"> Line</w:t>
+      </w:r>
+      <w:r>
+        <w:t>s</w:t>
+      </w:r>
+      <w:r>
+        <w:t xml:space="preserve"> </w:t>
+      </w:r>
+      <w:r>
+        <w:t>2292-</w:t>
+      </w:r>
+      <w:r>
+        <w:t xml:space="preserve">2293, </w:t>
+      </w:r>
+      <w:r>
+        <w:t>“</w:t>
+      </w:r>
+      <w:proofErr w:type="spellStart"/>
+      <w:proofErr w:type="gramStart"/>
+      <w:r>
+        <w:t>hierarchy,which</w:t>
+      </w:r>
+      <w:proofErr w:type="spellEnd"/>
+      <w:proofErr w:type="gramEnd"/>
+      <w:r>
+        <w:t>” needs a space to read “hierarchy, which”</w:t>
+      </w:r>
+    </w:p>
+    <w:p>
+      <w:r>
+        <w:t>60: Line 2357, the text “1</w:t>
+      </w:r>
+      <w:proofErr w:type="gramStart"/>
+      <w:r>
+        <w:t>\,$</w:t>
+      </w:r>
+      <w:proofErr w:type="gramEnd"/>
+      <w:r>
+        <w:t>\times$\,1\,cm$^2$” should be replaced by “</w:t>
+      </w:r>
+      <w:r>
+        <w:t>1\,cm $\times$ 1\,cm</w:t>
+      </w:r>
+      <w:r>
+        <w:t>”</w:t>
+      </w:r>
+    </w:p>
+    <w:p>
+      <w:r>
+        <w:t>61:</w:t>
+      </w:r>
+      <w:r>
+        <w:t xml:space="preserve"> Line 2373, the text “1</w:t>
+      </w:r>
+      <w:proofErr w:type="gramStart"/>
+      <w:r>
+        <w:t>\,$</w:t>
+      </w:r>
+      <w:proofErr w:type="gramEnd"/>
+      <w:r>
+        <w:t>\times$\,1\,cm$^2$” should be replaced by “</w:t>
+      </w:r>
+      <w:r>
+        <w:t>1\,cm $\times$ 1\,cm</w:t>
+      </w:r>
+      <w:r>
+        <w:t>”</w:t>
+      </w:r>
+    </w:p>
+    <w:p>
+      <w:r>
+        <w:t>62: Line 2395, the text “5</w:t>
+      </w:r>
+      <w:proofErr w:type="gramStart"/>
+      <w:r>
+        <w:t>\,$</w:t>
+      </w:r>
+      <w:proofErr w:type="gramEnd"/>
+      <w:r>
+        <w:t>\times$\,5\,µm$^2$” should be replaced by “5</w:t>
+      </w:r>
+      <w:r>
+        <w:t>\,</w:t>
+      </w:r>
+      <w:r>
+        <w:t>µ</w:t>
+      </w:r>
+      <w:r>
+        <w:t xml:space="preserve">m $\times$ </w:t>
+      </w:r>
+      <w:r>
+        <w:t>5</w:t>
+      </w:r>
+      <w:r>
+        <w:t>\,</w:t>
+      </w:r>
+      <w:r>
+        <w:t>µ</w:t>
+      </w:r>
+      <w:r>
+        <w:t>m</w:t>
+      </w:r>
+      <w:r>
+        <w:t>”</w:t>
+      </w:r>
+    </w:p>
+    <w:p>
+      <w:r>
+        <w:t>63: Line 2403, the text “1</w:t>
+      </w:r>
+      <w:proofErr w:type="gramStart"/>
+      <w:r>
+        <w:t>\,$</w:t>
+      </w:r>
+      <w:proofErr w:type="gramEnd"/>
+      <w:r>
+        <w:t>\times$\,1\,µm$^2$” should be replaced by “</w:t>
+      </w:r>
+      <w:r>
+        <w:t>1\,</w:t>
+      </w:r>
+      <w:r>
+        <w:t>µ</w:t>
+      </w:r>
+      <w:r>
+        <w:t>m $\times$ 1\,</w:t>
+      </w:r>
+      <w:r>
+        <w:t>µ</w:t>
+      </w:r>
+      <w:r>
+        <w:t>m</w:t>
+      </w:r>
+      <w:r>
+        <w:t>”</w:t>
+      </w:r>
+    </w:p>
+    <w:p>
+      <w:r>
+        <w:t>64: Line 2447, after the sentence ending “frequency $f$.” an additional sentence should be added, reading “In Eq.</w:t>
+      </w:r>
+      <w:proofErr w:type="gramStart"/>
+      <w:r>
+        <w:t>\,\</w:t>
+      </w:r>
+      <w:proofErr w:type="gramEnd"/>
+      <w:r>
+        <w:t>ref{</w:t>
+      </w:r>
+      <w:r>
+        <w:t xml:space="preserve"> </w:t>
+      </w:r>
+      <w:proofErr w:type="spellStart"/>
+      <w:r>
+        <w:t>eq:neuronalPool_diameter</w:t>
+      </w:r>
+      <w:proofErr w:type="spellEnd"/>
+      <w:r>
+        <w:t>}, $v$ is the velocity of signal propagation.”</w:t>
+      </w:r>
+    </w:p>
+    <w:p>
+      <w:r>
+        <w:t>65: Line 2456, the sentence beginning “Here, we consider” should begin “We consider”</w:t>
+      </w:r>
+    </w:p>
+    <w:p>
+      <w:r>
+        <w:t>66: Line 2486, the text reading “contain 10 x 10</w:t>
+      </w:r>
+      <w:r>
+        <w:rPr>
+          <w:vertAlign w:val="superscript"/>
+        </w:rPr>
+        <w:t xml:space="preserve">9 </w:t>
+      </w:r>
+      <w:r>
+        <w:t>times” should read “contain ten billion times”</w:t>
+      </w:r>
+    </w:p>
+    <w:p>
+      <w:r>
+        <w:t>67: Line 2587, the text “1</w:t>
+      </w:r>
+      <w:proofErr w:type="gramStart"/>
+      <w:r>
+        <w:t>\,$</w:t>
+      </w:r>
+      <w:proofErr w:type="gramEnd"/>
+      <w:r>
+        <w:t>\times$\,1\,cm$^2$” should be replaced by “</w:t>
+      </w:r>
+      <w:r>
+        <w:t>1\,cm $\times$ 1\,cm</w:t>
+      </w:r>
+      <w:r>
+        <w:t>”</w:t>
+      </w:r>
+    </w:p>
+    <w:p>
+      <w:r>
+        <w:t>68: Line 2689, subscripts “at1”, “at2”, and “at3” should be replaced by “t1”, “t2”, and “t3”, respectively</w:t>
+      </w:r>
+    </w:p>
+    <w:p>
+      <w:r>
+        <w:t>69: Line 2694, the text “35</w:t>
+      </w:r>
+      <w:proofErr w:type="gramStart"/>
+      <w:r>
+        <w:t>\,$</w:t>
+      </w:r>
+      <w:proofErr w:type="gramEnd"/>
+      <w:r>
+        <w:t>\times$\,35\,µm$^2$” should be replaced by “35</w:t>
+      </w:r>
+      <w:r>
+        <w:t>\,</w:t>
+      </w:r>
+      <w:r>
+        <w:t>µ</w:t>
+      </w:r>
+      <w:r>
+        <w:t xml:space="preserve">m $\times$ </w:t>
+      </w:r>
+      <w:r>
+        <w:t>35</w:t>
+      </w:r>
+      <w:r>
+        <w:t>\,</w:t>
+      </w:r>
+      <w:r>
+        <w:t>µ</w:t>
+      </w:r>
+      <w:r>
+        <w:t>m</w:t>
+      </w:r>
+      <w:r>
+        <w:t>”</w:t>
+      </w:r>
+    </w:p>
+    <w:p>
+      <w:r>
+        <w:t>70: Line 2792, equation A1, the term “</w:t>
+      </w:r>
+      <w:proofErr w:type="spellStart"/>
+      <w:r>
+        <w:t>r</w:t>
+      </w:r>
+      <w:r>
+        <w:rPr>
+          <w:vertAlign w:val="subscript"/>
+        </w:rPr>
+        <w:t>LED</w:t>
+      </w:r>
+      <w:r>
+        <w:t>+I</w:t>
+      </w:r>
+      <w:r>
+        <w:rPr>
+          <w:vertAlign w:val="subscript"/>
+        </w:rPr>
+        <w:t>LED</w:t>
+      </w:r>
+      <w:proofErr w:type="spellEnd"/>
+      <w:r>
+        <w:t>” should be replaced by “</w:t>
+      </w:r>
+      <w:proofErr w:type="spellStart"/>
+      <w:r>
+        <w:t>r</w:t>
+      </w:r>
+      <w:r>
+        <w:rPr>
+          <w:vertAlign w:val="subscript"/>
+        </w:rPr>
+        <w:t>LED</w:t>
+      </w:r>
+      <w:proofErr w:type="spellEnd"/>
+      <w:r>
+        <w:t xml:space="preserve"> I</w:t>
+      </w:r>
+      <w:r>
+        <w:rPr>
+          <w:vertAlign w:val="subscript"/>
+        </w:rPr>
+        <w:t>LED</w:t>
+      </w:r>
+      <w:r>
+        <w:t>” (the plus sign should be removed)</w:t>
+      </w:r>
+    </w:p>
+    <w:p>
+      <w:r>
+        <w:t>71: Line 2848, the text “5.4</w:t>
+      </w:r>
+      <w:proofErr w:type="gramStart"/>
+      <w:r>
+        <w:t>\,$</w:t>
+      </w:r>
+      <w:proofErr w:type="gramEnd"/>
+      <w:r>
+        <w:t>\times$\,5.4\,µm$^2$” should be replaced by “5.4</w:t>
+      </w:r>
+      <w:r>
+        <w:t>\,</w:t>
+      </w:r>
+      <w:r>
+        <w:t>µ</w:t>
+      </w:r>
+      <w:r>
+        <w:t xml:space="preserve">m $\times$ </w:t>
+      </w:r>
+      <w:r>
+        <w:t>5.4</w:t>
+      </w:r>
+      <w:r>
+        <w:t>\,</w:t>
+      </w:r>
+      <w:r>
+        <w:t>µ</w:t>
+      </w:r>
+      <w:r>
+        <w:t>m</w:t>
+      </w:r>
+      <w:r>
+        <w:t>”</w:t>
+      </w:r>
+    </w:p>
+    <w:p>
+      <w:r>
+        <w:t>72: Line 2911, the word “digital” should be replaced by the word “binary”</w:t>
+      </w:r>
+    </w:p>
+    <w:p>
+      <w:r>
+        <w:t>73: Line 2959, this sentence should begin a new paragraph</w:t>
+      </w:r>
+    </w:p>
+    <w:p>
+      <w:r>
+        <w:t>74: Line 2960, this sentence should not begin a new paragraph</w:t>
+      </w:r>
+    </w:p>
+    <w:p>
+      <w:r>
+        <w:t>75: Line 2964, this sentence should not begin a new paragraph</w:t>
+      </w:r>
+    </w:p>
+    <w:p>
+      <w:r>
+        <w:t>76: Lines 2971 and 2972, the text “synaptic firing, Hebbian, and anti-Hebbian synaptic update” should be replaced by the text “synaptic firing and synaptic update”</w:t>
+      </w:r>
+    </w:p>
+    <w:p>
+      <w:r>
+        <w:t>77: Line 2985, the word “which” should be replaced by the word “that”</w:t>
+      </w:r>
+    </w:p>
+    <w:p>
+      <w:r>
+        <w:t>78: Line 2997, the text “synaptic firing, Hebbian, and anti-Hebbian update.” should be replaced by “synaptic firing and Hebbian update.”</w:t>
+      </w:r>
+    </w:p>
+    <w:p>
+      <w:r>
+        <w:lastRenderedPageBreak/>
+        <w:t>79:</w:t>
+      </w:r>
+      <w:r>
+        <w:t xml:space="preserve"> Line 3097, the expression “N</w:t>
+      </w:r>
+      <w:r>
+        <w:rPr>
+          <w:vertAlign w:val="subscript"/>
+        </w:rPr>
+        <w:t>sy</w:t>
+      </w:r>
+      <w:r>
+        <w:rPr>
+          <w:vertAlign w:val="superscript"/>
+        </w:rPr>
+        <w:t>-1/2</w:t>
+      </w:r>
+      <w:r>
+        <w:t>” should be “N</w:t>
+      </w:r>
+      <w:r>
+        <w:rPr>
+          <w:vertAlign w:val="subscript"/>
+        </w:rPr>
+        <w:t>sy</w:t>
+      </w:r>
+      <w:r>
+        <w:rPr>
+          <w:vertAlign w:val="superscript"/>
+        </w:rPr>
+        <w:t>1/2</w:t>
+      </w:r>
+      <w:r>
+        <w:t>” (the minus sign in the exponent should be removed)</w:t>
+      </w:r>
+    </w:p>
+    <w:p>
+      <w:r>
+        <w:t>80: Line 3141, the text reading “density of the network,” should be replaced by the text “density of the network, which is proportional to $f^{-(\mu-1</w:t>
+      </w:r>
+      <w:proofErr w:type="gramStart"/>
+      <w:r>
+        <w:t>)}$</w:t>
+      </w:r>
+      <w:proofErr w:type="gramEnd"/>
+      <w:r>
+        <w:t>.”</w:t>
+      </w:r>
+    </w:p>
+    <w:p>
+      <w:r>
+        <w:t>81: Line 3141, Equation D9 should be removed</w:t>
+      </w:r>
+    </w:p>
+    <w:p>
+      <w:r>
+        <w:t>Comments regarding figures:</w:t>
+      </w:r>
+    </w:p>
+    <w:p>
+      <w:r>
+        <w:t xml:space="preserve">82: </w:t>
+      </w:r>
+      <w:r>
+        <w:t xml:space="preserve">Fig. 2 </w:t>
+      </w:r>
+      <w:r>
+        <w:t>has minor updates, namely in part (a) a “W” has been added to the upper blue box because it is referred to in the caption, and in part (b) the label “NI” was changed to “NR” to be consistent with the text.</w:t>
+      </w:r>
+    </w:p>
+    <w:p>
+      <w:r>
+        <w:t>83: Caption to Fig. 3, the text reading “enter the synaptic integration (SI) loop” should read “enter the synaptic integration loop”, as the acronym “SI” has already been introduced</w:t>
+      </w:r>
+    </w:p>
+    <w:p>
+      <w:r>
+        <w:t>84: Fig. 5, the right y axis has been updated to “</w:t>
+      </w:r>
+      <w:proofErr w:type="spellStart"/>
+      <w:r>
+        <w:t>I</w:t>
+      </w:r>
+      <w:r>
+        <w:rPr>
+          <w:vertAlign w:val="subscript"/>
+        </w:rPr>
+        <w:t>nr</w:t>
+      </w:r>
+      <w:proofErr w:type="spellEnd"/>
+      <w:r>
+        <w:t>” to be consistent with the rest of the text</w:t>
+      </w:r>
+    </w:p>
+    <w:p>
+      <w:r>
+        <w:t>85: Fig. 13, the label “</w:t>
+      </w:r>
+      <w:proofErr w:type="spellStart"/>
+      <w:r>
+        <w:t>I</w:t>
+      </w:r>
+      <w:r>
+        <w:rPr>
+          <w:vertAlign w:val="subscript"/>
+        </w:rPr>
+        <w:t>spd</w:t>
+      </w:r>
+      <w:proofErr w:type="spellEnd"/>
+      <w:r>
+        <w:t>”</w:t>
+      </w:r>
+      <w:r>
+        <w:t xml:space="preserve"> has been moved to a less ambiguous location</w:t>
+      </w:r>
+    </w:p>
+    <w:p>
+      <w:r>
+        <w:t>86: In the caption of Fig. 16, the word “joule” should be capitalized to “Joule” as this is a proper noun, not an SI unit</w:t>
+      </w:r>
+    </w:p>
+    <w:p>
+      <w:r>
+        <w:t>87: The caption to Fig. 25 should read “…architecture in a 5 x 5 sector…” (the word “a” should be added)</w:t>
+      </w:r>
+    </w:p>
+    <w:p>
+      <w:r>
+        <w:t>88: The caption of Fig. 26 should begin “Schematic of a physical instantiation of a neuron.” (the word “a” should be added twice)</w:t>
+      </w:r>
+    </w:p>
+    <w:p>
+      <w:r>
+        <w:t>89: In the caption to Fig. 27, “1 x 1 cm</w:t>
+      </w:r>
+      <w:r>
+        <w:rPr>
+          <w:vertAlign w:val="superscript"/>
+        </w:rPr>
+        <w:t>2</w:t>
+      </w:r>
+      <w:r>
+        <w:t>” should be replaced by “1 cm x 1 cm”, in the usual way</w:t>
+      </w:r>
       <w:bookmarkStart w:id="0" w:name="_GoBack"/>
       <w:bookmarkEnd w:id="0"/>
     </w:p>
+    <w:p/>
+    <w:p/>
+    <w:p/>
     <w:sectPr>
       <w:pgSz w:w="12240" w:h="15840"/>
       <w:pgMar w:top="1440" w:right="1440" w:bottom="1440" w:left="1440" w:header="720" w:footer="720" w:gutter="0"/>

</xml_diff>